<commit_message>
Add: "Network" related info into documentation.
</commit_message>
<xml_diff>
--- a/Dev/Nfm-0.1/Nfm/doc/Nfm - Developer Notes.docx
+++ b/Dev/Nfm-0.1/Nfm/doc/Nfm - Developer Notes.docx
@@ -3180,7 +3180,10 @@
         <w:rPr>
           <w:lang w:val="en-US"/>
         </w:rPr>
-        <w:t>Smith’а</w:t>
+        <w:t>Smith</w:t>
+      </w:r>
+      <w:r>
+        <w:t>’а</w:t>
       </w:r>
       <w:r>
         <w:t xml:space="preserve">: </w:t>
@@ -4298,9 +4301,6 @@
           <w:ilvl w:val="0"/>
           <w:numId w:val="6"/>
         </w:numPr>
-        <w:rPr>
-          <w:lang w:val="ru-RU"/>
-        </w:rPr>
       </w:pPr>
       <w:r>
         <w:rPr>
@@ -4312,9 +4312,6 @@
         <w:t xml:space="preserve"> - </w:t>
       </w:r>
       <w:r>
-        <w:rPr>
-          <w:lang w:val="ru-RU"/>
-        </w:rPr>
         <w:t>each focusable element receives focus and the container is exited when the edge is reached.</w:t>
       </w:r>
     </w:p>
@@ -4607,20 +4604,32 @@
     <w:p>
       <w:pPr>
         <w:pStyle w:val="Code"/>
+        <w:rPr>
+          <w:lang w:val="ru-RU"/>
+        </w:rPr>
       </w:pPr>
       <w:r>
         <w:t>UIElement</w:t>
       </w:r>
       <w:r>
+        <w:rPr>
+          <w:lang w:val="ru-RU"/>
+        </w:rPr>
         <w:t>.</w:t>
       </w:r>
       <w:r>
         <w:t>PredictFocus</w:t>
       </w:r>
       <w:r>
+        <w:rPr>
+          <w:lang w:val="ru-RU"/>
+        </w:rPr>
         <w:t>(…)</w:t>
       </w:r>
       <w:r>
+        <w:rPr>
+          <w:lang w:val="ru-RU"/>
+        </w:rPr>
         <w:t xml:space="preserve"> – </w:t>
       </w:r>
       <w:r>
@@ -4630,6 +4639,9 @@
         <w:t>предсказывает</w:t>
       </w:r>
       <w:r>
+        <w:rPr>
+          <w:lang w:val="ru-RU"/>
+        </w:rPr>
         <w:t xml:space="preserve"> </w:t>
       </w:r>
       <w:r>
@@ -4639,6 +4651,9 @@
         <w:t>следующий</w:t>
       </w:r>
       <w:r>
+        <w:rPr>
+          <w:lang w:val="ru-RU"/>
+        </w:rPr>
         <w:t xml:space="preserve"> </w:t>
       </w:r>
       <w:r>
@@ -4648,6 +4663,9 @@
         <w:t>элемент</w:t>
       </w:r>
       <w:r>
+        <w:rPr>
+          <w:lang w:val="ru-RU"/>
+        </w:rPr>
         <w:t xml:space="preserve">, </w:t>
       </w:r>
       <w:r>
@@ -4657,6 +4675,9 @@
         <w:t>который</w:t>
       </w:r>
       <w:r>
+        <w:rPr>
+          <w:lang w:val="ru-RU"/>
+        </w:rPr>
         <w:t xml:space="preserve"> </w:t>
       </w:r>
       <w:r>
@@ -4666,6 +4687,9 @@
         <w:t>получит</w:t>
       </w:r>
       <w:r>
+        <w:rPr>
+          <w:lang w:val="ru-RU"/>
+        </w:rPr>
         <w:t xml:space="preserve"> </w:t>
       </w:r>
       <w:r>
@@ -6535,11 +6559,17 @@
     <w:p>
       <w:pPr>
         <w:pStyle w:val="Code"/>
+        <w:rPr>
+          <w:lang w:val="ru-RU"/>
+        </w:rPr>
       </w:pPr>
       <w:r>
         <w:t>IDragSourceAdvisor</w:t>
       </w:r>
       <w:r>
+        <w:rPr>
+          <w:lang w:val="ru-RU"/>
+        </w:rPr>
         <w:t>.</w:t>
       </w:r>
       <w:r>
@@ -6549,20 +6579,32 @@
         <w:t>GetDataObject</w:t>
       </w:r>
       <w:r>
+        <w:rPr>
+          <w:lang w:val="ru-RU"/>
+        </w:rPr>
         <w:t>()</w:t>
       </w:r>
       <w:r>
+        <w:rPr>
+          <w:lang w:val="ru-RU"/>
+        </w:rPr>
         <w:t>;</w:t>
       </w:r>
     </w:p>
     <w:p>
       <w:pPr>
         <w:pStyle w:val="Code"/>
+        <w:rPr>
+          <w:lang w:val="ru-RU"/>
+        </w:rPr>
       </w:pPr>
       <w:r>
         <w:t>IDropTargetAdvisor</w:t>
       </w:r>
       <w:r>
+        <w:rPr>
+          <w:lang w:val="ru-RU"/>
+        </w:rPr>
         <w:t>.</w:t>
       </w:r>
       <w:r>
@@ -6572,20 +6614,32 @@
         <w:t>OnDropAccepted</w:t>
       </w:r>
       <w:r>
+        <w:rPr>
+          <w:lang w:val="ru-RU"/>
+        </w:rPr>
         <w:t>()</w:t>
       </w:r>
       <w:r>
+        <w:rPr>
+          <w:lang w:val="ru-RU"/>
+        </w:rPr>
         <w:t>;</w:t>
       </w:r>
     </w:p>
     <w:p>
       <w:pPr>
         <w:pStyle w:val="Code"/>
+        <w:rPr>
+          <w:lang w:val="ru-RU"/>
+        </w:rPr>
       </w:pPr>
       <w:r>
         <w:t>IDragSourceAdvisor</w:t>
       </w:r>
       <w:r>
+        <w:rPr>
+          <w:lang w:val="ru-RU"/>
+        </w:rPr>
         <w:t>.</w:t>
       </w:r>
       <w:r>
@@ -6595,9 +6649,15 @@
         <w:t>OnDropConfirmed</w:t>
       </w:r>
       <w:r>
+        <w:rPr>
+          <w:lang w:val="ru-RU"/>
+        </w:rPr>
         <w:t>()</w:t>
       </w:r>
       <w:r>
+        <w:rPr>
+          <w:lang w:val="ru-RU"/>
+        </w:rPr>
         <w:t>;</w:t>
       </w:r>
     </w:p>
@@ -6605,9 +6665,6 @@
       <w:pPr>
         <w:pStyle w:val="Heading2"/>
         <w:jc w:val="both"/>
-        <w:rPr>
-          <w:lang w:val="en-US"/>
-        </w:rPr>
       </w:pPr>
       <w:r>
         <w:rPr>
@@ -6619,26 +6676,17 @@
     <w:p>
       <w:pPr>
         <w:jc w:val="both"/>
-        <w:rPr>
-          <w:lang w:val="en-US"/>
-        </w:rPr>
       </w:pPr>
       <w:r>
         <w:t>Реализация</w:t>
       </w:r>
       <w:r>
-        <w:rPr>
-          <w:lang w:val="en-US"/>
-        </w:rPr>
         <w:t xml:space="preserve"> </w:t>
       </w:r>
       <w:r>
         <w:t>интерфейса</w:t>
       </w:r>
       <w:r>
-        <w:rPr>
-          <w:lang w:val="en-US"/>
-        </w:rPr>
         <w:t xml:space="preserve"> </w:t>
       </w:r>
       <w:r>
@@ -6649,27 +6697,18 @@
         <w:t>IDragSourceAdvisor</w:t>
       </w:r>
       <w:r>
-        <w:rPr>
-          <w:lang w:val="en-US"/>
-        </w:rPr>
         <w:t xml:space="preserve">, </w:t>
       </w:r>
       <w:r>
         <w:t>которая</w:t>
       </w:r>
       <w:r>
-        <w:rPr>
-          <w:lang w:val="en-US"/>
-        </w:rPr>
         <w:t xml:space="preserve"> </w:t>
       </w:r>
       <w:r>
         <w:t>использует</w:t>
       </w:r>
       <w:r>
-        <w:rPr>
-          <w:lang w:val="en-US"/>
-        </w:rPr>
         <w:t xml:space="preserve"> </w:t>
       </w:r>
       <w:r>
@@ -6682,7 +6721,6 @@
       <w:r>
         <w:rPr>
           <w:i/>
-          <w:lang w:val="en-US"/>
         </w:rPr>
         <w:t>.</w:t>
       </w:r>
@@ -6694,54 +6732,36 @@
         <w:t>DataContext</w:t>
       </w:r>
       <w:r>
-        <w:rPr>
-          <w:lang w:val="en-US"/>
-        </w:rPr>
         <w:t xml:space="preserve"> </w:t>
       </w:r>
       <w:r>
         <w:t>для</w:t>
       </w:r>
       <w:r>
-        <w:rPr>
-          <w:lang w:val="en-US"/>
-        </w:rPr>
         <w:t xml:space="preserve"> </w:t>
       </w:r>
       <w:r>
         <w:t>получения</w:t>
       </w:r>
       <w:r>
-        <w:rPr>
-          <w:lang w:val="en-US"/>
-        </w:rPr>
         <w:t xml:space="preserve"> </w:t>
       </w:r>
       <w:r>
         <w:t>хранящегося</w:t>
       </w:r>
       <w:r>
-        <w:rPr>
-          <w:lang w:val="en-US"/>
-        </w:rPr>
         <w:t xml:space="preserve"> </w:t>
       </w:r>
       <w:r>
         <w:t>там</w:t>
       </w:r>
       <w:r>
-        <w:rPr>
-          <w:lang w:val="en-US"/>
-        </w:rPr>
         <w:t xml:space="preserve"> </w:t>
       </w:r>
       <w:r>
         <w:t>объекта</w:t>
       </w:r>
       <w:r>
-        <w:rPr>
-          <w:lang w:val="en-US"/>
-        </w:rPr>
         <w:t xml:space="preserve"> </w:t>
       </w:r>
       <w:r>
@@ -6752,63 +6772,42 @@
         <w:t>IPanel</w:t>
       </w:r>
       <w:r>
-        <w:rPr>
-          <w:lang w:val="en-US"/>
-        </w:rPr>
         <w:t xml:space="preserve"> </w:t>
       </w:r>
       <w:r>
         <w:t>и</w:t>
       </w:r>
       <w:r>
-        <w:rPr>
-          <w:lang w:val="en-US"/>
-        </w:rPr>
         <w:t xml:space="preserve"> </w:t>
       </w:r>
       <w:r>
         <w:t>передачи</w:t>
       </w:r>
       <w:r>
-        <w:rPr>
-          <w:lang w:val="en-US"/>
-        </w:rPr>
         <w:t xml:space="preserve"> </w:t>
       </w:r>
       <w:r>
         <w:t>его</w:t>
       </w:r>
       <w:r>
-        <w:rPr>
-          <w:lang w:val="en-US"/>
-        </w:rPr>
         <w:t xml:space="preserve"> </w:t>
       </w:r>
       <w:r>
         <w:t>как</w:t>
       </w:r>
       <w:r>
-        <w:rPr>
-          <w:lang w:val="en-US"/>
-        </w:rPr>
         <w:t xml:space="preserve"> </w:t>
       </w:r>
       <w:r>
         <w:t>данные</w:t>
       </w:r>
       <w:r>
-        <w:rPr>
-          <w:lang w:val="en-US"/>
-        </w:rPr>
         <w:t xml:space="preserve"> </w:t>
       </w:r>
       <w:r>
         <w:t>через</w:t>
       </w:r>
       <w:r>
-        <w:rPr>
-          <w:lang w:val="en-US"/>
-        </w:rPr>
         <w:t xml:space="preserve"> </w:t>
       </w:r>
       <w:r>
@@ -6821,7 +6820,6 @@
       <w:r>
         <w:rPr>
           <w:i/>
-          <w:lang w:val="en-US"/>
         </w:rPr>
         <w:t>.</w:t>
       </w:r>
@@ -6835,7 +6833,6 @@
       <w:r>
         <w:rPr>
           <w:i/>
-          <w:lang w:val="en-US"/>
         </w:rPr>
         <w:t>.</w:t>
       </w:r>
@@ -6847,9 +6844,6 @@
         <w:t>IDataObject</w:t>
       </w:r>
       <w:r>
-        <w:rPr>
-          <w:lang w:val="en-US"/>
-        </w:rPr>
         <w:t>.</w:t>
       </w:r>
     </w:p>
@@ -6857,9 +6851,6 @@
       <w:pPr>
         <w:pStyle w:val="Heading2"/>
         <w:jc w:val="both"/>
-        <w:rPr>
-          <w:lang w:val="en-US"/>
-        </w:rPr>
       </w:pPr>
       <w:r>
         <w:rPr>
@@ -6877,18 +6868,12 @@
         <w:t>Реализация</w:t>
       </w:r>
       <w:r>
-        <w:rPr>
-          <w:lang w:val="en-US"/>
-        </w:rPr>
         <w:t xml:space="preserve"> </w:t>
       </w:r>
       <w:r>
         <w:t>интерфейса</w:t>
       </w:r>
       <w:r>
-        <w:rPr>
-          <w:lang w:val="en-US"/>
-        </w:rPr>
         <w:t xml:space="preserve"> </w:t>
       </w:r>
       <w:r>
@@ -6899,27 +6884,18 @@
         <w:t>IDropTargetAdvisor</w:t>
       </w:r>
       <w:r>
-        <w:rPr>
-          <w:lang w:val="en-US"/>
-        </w:rPr>
         <w:t xml:space="preserve">, </w:t>
       </w:r>
       <w:r>
         <w:t>которая</w:t>
       </w:r>
       <w:r>
-        <w:rPr>
-          <w:lang w:val="en-US"/>
-        </w:rPr>
         <w:t xml:space="preserve"> </w:t>
       </w:r>
       <w:r>
         <w:t>использует</w:t>
       </w:r>
       <w:r>
-        <w:rPr>
-          <w:lang w:val="en-US"/>
-        </w:rPr>
         <w:t xml:space="preserve"> </w:t>
       </w:r>
       <w:r>
@@ -6930,9 +6906,6 @@
         <w:t>FrameworkElement</w:t>
       </w:r>
       <w:r>
-        <w:rPr>
-          <w:lang w:val="en-US"/>
-        </w:rPr>
         <w:t>.</w:t>
       </w:r>
       <w:r>
@@ -6943,54 +6916,36 @@
         <w:t>DataContext</w:t>
       </w:r>
       <w:r>
-        <w:rPr>
-          <w:lang w:val="en-US"/>
-        </w:rPr>
         <w:t xml:space="preserve"> </w:t>
       </w:r>
       <w:r>
         <w:t>для</w:t>
       </w:r>
       <w:r>
-        <w:rPr>
-          <w:lang w:val="en-US"/>
-        </w:rPr>
         <w:t xml:space="preserve"> </w:t>
       </w:r>
       <w:r>
         <w:t>получения</w:t>
       </w:r>
       <w:r>
-        <w:rPr>
-          <w:lang w:val="en-US"/>
-        </w:rPr>
         <w:t xml:space="preserve"> </w:t>
       </w:r>
       <w:r>
         <w:t>хранящегося</w:t>
       </w:r>
       <w:r>
-        <w:rPr>
-          <w:lang w:val="en-US"/>
-        </w:rPr>
         <w:t xml:space="preserve"> </w:t>
       </w:r>
       <w:r>
         <w:t>там</w:t>
       </w:r>
       <w:r>
-        <w:rPr>
-          <w:lang w:val="en-US"/>
-        </w:rPr>
         <w:t xml:space="preserve"> </w:t>
       </w:r>
       <w:r>
         <w:t>объекта</w:t>
       </w:r>
       <w:r>
-        <w:rPr>
-          <w:lang w:val="en-US"/>
-        </w:rPr>
         <w:t xml:space="preserve"> </w:t>
       </w:r>
       <w:r>
@@ -7001,63 +6956,42 @@
         <w:t>IPanelContainer</w:t>
       </w:r>
       <w:r>
-        <w:rPr>
-          <w:lang w:val="en-US"/>
-        </w:rPr>
         <w:t xml:space="preserve">, </w:t>
       </w:r>
       <w:r>
         <w:t>что</w:t>
       </w:r>
       <w:r>
-        <w:rPr>
-          <w:lang w:val="en-US"/>
-        </w:rPr>
         <w:t xml:space="preserve"> </w:t>
       </w:r>
       <w:r>
         <w:t>бы</w:t>
       </w:r>
       <w:r>
-        <w:rPr>
-          <w:lang w:val="en-US"/>
-        </w:rPr>
         <w:t xml:space="preserve"> </w:t>
       </w:r>
       <w:r>
         <w:t>добавить</w:t>
       </w:r>
       <w:r>
-        <w:rPr>
-          <w:lang w:val="en-US"/>
-        </w:rPr>
         <w:t xml:space="preserve"> </w:t>
       </w:r>
       <w:r>
         <w:t>в</w:t>
       </w:r>
       <w:r>
-        <w:rPr>
-          <w:lang w:val="en-US"/>
-        </w:rPr>
         <w:t xml:space="preserve"> </w:t>
       </w:r>
       <w:r>
         <w:t>его</w:t>
       </w:r>
       <w:r>
-        <w:rPr>
-          <w:lang w:val="en-US"/>
-        </w:rPr>
         <w:t xml:space="preserve"> </w:t>
       </w:r>
       <w:r>
         <w:t>коллекцию</w:t>
       </w:r>
       <w:r>
-        <w:rPr>
-          <w:lang w:val="en-US"/>
-        </w:rPr>
         <w:t xml:space="preserve"> </w:t>
       </w:r>
       <w:r>
@@ -7258,15 +7192,30 @@
       <w:pPr>
         <w:pStyle w:val="Heading1"/>
         <w:jc w:val="both"/>
-        <w:rPr>
-          <w:lang w:val="en-US"/>
-        </w:rPr>
-      </w:pPr>
-      <w:r>
-        <w:rPr>
-          <w:lang w:val="en-US"/>
-        </w:rPr>
-        <w:t>Themes and Skins</w:t>
+      </w:pPr>
+      <w:r>
+        <w:rPr>
+          <w:lang w:val="en-US"/>
+        </w:rPr>
+        <w:t>Themes</w:t>
+      </w:r>
+      <w:r>
+        <w:t xml:space="preserve"> </w:t>
+      </w:r>
+      <w:r>
+        <w:rPr>
+          <w:lang w:val="en-US"/>
+        </w:rPr>
+        <w:t>and</w:t>
+      </w:r>
+      <w:r>
+        <w:t xml:space="preserve"> </w:t>
+      </w:r>
+      <w:r>
+        <w:rPr>
+          <w:lang w:val="en-US"/>
+        </w:rPr>
+        <w:t>Skins</w:t>
       </w:r>
     </w:p>
     <w:p>
@@ -8145,7 +8094,128 @@
         </w:r>
       </w:hyperlink>
     </w:p>
-    <w:p/>
+    <w:p>
+      <w:pPr>
+        <w:pStyle w:val="Heading1"/>
+        <w:rPr>
+          <w:lang w:val="en-US"/>
+        </w:rPr>
+      </w:pPr>
+      <w:r>
+        <w:rPr>
+          <w:lang w:val="en-US"/>
+        </w:rPr>
+        <w:t>Network</w:t>
+      </w:r>
+    </w:p>
+    <w:p>
+      <w:pPr>
+        <w:rPr>
+          <w:lang w:val="en-US"/>
+        </w:rPr>
+      </w:pPr>
+      <w:r>
+        <w:rPr>
+          <w:lang w:val="en-US"/>
+        </w:rPr>
+        <w:t xml:space="preserve">There is a </w:t>
+      </w:r>
+      <w:r>
+        <w:rPr>
+          <w:i/>
+          <w:lang w:val="en-US"/>
+        </w:rPr>
+        <w:t>Network.NetworkAvailabilityChanged</w:t>
+      </w:r>
+      <w:r>
+        <w:rPr>
+          <w:lang w:val="en-US"/>
+        </w:rPr>
+        <w:t xml:space="preserve"> Event that you can </w:t>
+      </w:r>
+      <w:r>
+        <w:rPr>
+          <w:lang w:val="en-US"/>
+        </w:rPr>
+        <w:t>subscribe</w:t>
+      </w:r>
+      <w:r>
+        <w:rPr>
+          <w:lang w:val="en-US"/>
+        </w:rPr>
+        <w:t xml:space="preserve"> to track the current state of th</w:t>
+      </w:r>
+      <w:r>
+        <w:rPr>
+          <w:lang w:val="en-US"/>
+        </w:rPr>
+        <w:t>e computer's network connection:</w:t>
+      </w:r>
+    </w:p>
+    <w:p>
+      <w:pPr>
+        <w:rPr>
+          <w:lang w:val="en-US"/>
+        </w:rPr>
+      </w:pPr>
+      <w:hyperlink r:id="rId16" w:history="1">
+        <w:r>
+          <w:rPr>
+            <w:rStyle w:val="Hyperlink"/>
+            <w:lang w:val="en-US"/>
+          </w:rPr>
+          <w:t>http://msdn.microsoft.com/en-us/library/ms229236(VS.85).aspx</w:t>
+        </w:r>
+      </w:hyperlink>
+    </w:p>
+    <w:p>
+      <w:pPr>
+        <w:rPr>
+          <w:lang w:val="en-US"/>
+        </w:rPr>
+      </w:pPr>
+      <w:r>
+        <w:rPr>
+          <w:lang w:val="en-US"/>
+        </w:rPr>
+        <w:t xml:space="preserve">We also have a property </w:t>
+      </w:r>
+      <w:r>
+        <w:rPr>
+          <w:i/>
+          <w:lang w:val="en-US"/>
+        </w:rPr>
+        <w:t>My.Computer.Network.IsAvailable</w:t>
+      </w:r>
+      <w:r>
+        <w:rPr>
+          <w:lang w:val="en-US"/>
+        </w:rPr>
+        <w:t xml:space="preserve"> that can be used to check the status</w:t>
+      </w:r>
+      <w:r>
+        <w:rPr>
+          <w:lang w:val="en-US"/>
+        </w:rPr>
+        <w:t xml:space="preserve"> of the network before using it:</w:t>
+      </w:r>
+    </w:p>
+    <w:p>
+      <w:pPr>
+        <w:rPr>
+          <w:lang w:val="en-US"/>
+        </w:rPr>
+      </w:pPr>
+      <w:hyperlink r:id="rId17" w:history="1">
+        <w:r>
+          <w:rPr>
+            <w:rStyle w:val="Hyperlink"/>
+            <w:lang w:val="en-US"/>
+          </w:rPr>
+          <w:t>http://msdn.microsoft.com/en-us/library/d1e9b5cx(VS.80).aspx</w:t>
+        </w:r>
+      </w:hyperlink>
+    </w:p>
     <w:sectPr>
       <w:pgSz w:w="11906" w:h="16838"/>
       <w:pgMar w:top="1134" w:right="850" w:bottom="1134" w:left="1701" w:header="708" w:footer="708" w:gutter="0"/>
@@ -8934,6 +9004,7 @@
   <w:style w:type="character" w:default="1" w:styleId="DefaultParagraphFont">
     <w:name w:val="Default Paragraph Font"/>
     <w:uiPriority w:val="1"/>
+    <w:semiHidden/>
     <w:unhideWhenUsed/>
   </w:style>
   <w:style w:type="table" w:default="1" w:styleId="TableNormal">
@@ -9374,7 +9445,7 @@
 </file>
 
 <file path=customXml/itemProps1.xml><?xml version="1.0" encoding="utf-8"?>
-<ds:datastoreItem xmlns:ds="http://schemas.openxmlformats.org/officeDocument/2006/customXml" ds:itemID="{E3B17237-1761-4E4B-8376-636865898061}">
+<ds:datastoreItem xmlns:ds="http://schemas.openxmlformats.org/officeDocument/2006/customXml" ds:itemID="{BF997A63-CBBA-4CBF-973C-70E75379C36F}">
   <ds:schemaRefs>
     <ds:schemaRef ds:uri="http://schemas.openxmlformats.org/officeDocument/2006/bibliography"/>
   </ds:schemaRefs>

</xml_diff>